<commit_message>
Create Table style for tables
</commit_message>
<xml_diff>
--- a/template/tcg.docx
+++ b/template/tcg.docx
@@ -4125,6 +4125,25 @@
       <w:szCs w:val="18"/>
     </w:rPr>
   </w:style>
+  <w:style w:type="table" w:customStyle="1" w:styleId="Table">
+    <w:name w:val="Table"/>
+    <w:basedOn w:val="TableNormal"/>
+    <w:uiPriority w:val="99"/>
+    <w:rsid w:val="00296345"/>
+    <w:pPr>
+      <w:spacing w:after="0" w:line="240" w:lineRule="auto"/>
+    </w:pPr>
+    <w:tblPr>
+      <w:tblBorders>
+        <w:top w:val="single" w:sz="4" w:space="0" w:color="auto"/>
+        <w:left w:val="single" w:sz="4" w:space="0" w:color="auto"/>
+        <w:bottom w:val="single" w:sz="4" w:space="0" w:color="auto"/>
+        <w:right w:val="single" w:sz="4" w:space="0" w:color="auto"/>
+        <w:insideH w:val="single" w:sz="4" w:space="0" w:color="auto"/>
+        <w:insideV w:val="single" w:sz="4" w:space="0" w:color="auto"/>
+      </w:tblBorders>
+    </w:tblPr>
+  </w:style>
 </w:styles>
 </file>
 

</xml_diff>

<commit_message>
remove space after info paragraph
</commit_message>
<xml_diff>
--- a/template/tcg.docx
+++ b/template/tcg.docx
@@ -3875,7 +3875,7 @@
     <w:basedOn w:val="TCGBodyTextInformativeChar"/>
     <w:link w:val="TCGInformativeChar"/>
     <w:qFormat/>
-    <w:rsid w:val="00C92AA1"/>
+    <w:rsid w:val="001C19F6"/>
     <w:pPr>
       <w:pBdr>
         <w:top w:val="single" w:sz="4" w:space="8" w:color="FFFFFF" w:themeColor="background1"/>
@@ -3883,13 +3883,14 @@
         <w:bottom w:val="single" w:sz="4" w:space="8" w:color="FFFFFF" w:themeColor="background1"/>
         <w:right w:val="single" w:sz="4" w:space="8" w:color="FFFFFF" w:themeColor="background1"/>
       </w:pBdr>
+      <w:spacing w:after="0"/>
     </w:pPr>
   </w:style>
   <w:style w:type="character" w:customStyle="1" w:styleId="TCGInformativeChar">
     <w:name w:val="TCG Informative Char"/>
     <w:basedOn w:val="TCGBodyTextInformativeCharChar"/>
     <w:link w:val="TCGInformative"/>
-    <w:rsid w:val="00C92AA1"/>
+    <w:rsid w:val="001C19F6"/>
     <w:rPr>
       <w:rFonts w:ascii="Arial" w:eastAsia="Times New Roman" w:hAnsi="Arial" w:cs="Times New Roman"/>
       <w:color w:val="000000"/>

</xml_diff>

<commit_message>
Draw grids around word tables (#133)
* Create Table style for tables

* use convert-images during docx renders

* enable image conversion in all formats'

* WIP: clean up the word output a little

* remove space after info paragraph

* update pandoc

* revert new pandoc version, don't allow newer
</commit_message>
<xml_diff>
--- a/template/tcg.docx
+++ b/template/tcg.docx
@@ -3875,7 +3875,7 @@
     <w:basedOn w:val="TCGBodyTextInformativeChar"/>
     <w:link w:val="TCGInformativeChar"/>
     <w:qFormat/>
-    <w:rsid w:val="00C92AA1"/>
+    <w:rsid w:val="001C19F6"/>
     <w:pPr>
       <w:pBdr>
         <w:top w:val="single" w:sz="4" w:space="8" w:color="FFFFFF" w:themeColor="background1"/>
@@ -3883,13 +3883,14 @@
         <w:bottom w:val="single" w:sz="4" w:space="8" w:color="FFFFFF" w:themeColor="background1"/>
         <w:right w:val="single" w:sz="4" w:space="8" w:color="FFFFFF" w:themeColor="background1"/>
       </w:pBdr>
+      <w:spacing w:after="0"/>
     </w:pPr>
   </w:style>
   <w:style w:type="character" w:customStyle="1" w:styleId="TCGInformativeChar">
     <w:name w:val="TCG Informative Char"/>
     <w:basedOn w:val="TCGBodyTextInformativeCharChar"/>
     <w:link w:val="TCGInformative"/>
-    <w:rsid w:val="00C92AA1"/>
+    <w:rsid w:val="001C19F6"/>
     <w:rPr>
       <w:rFonts w:ascii="Arial" w:eastAsia="Times New Roman" w:hAnsi="Arial" w:cs="Times New Roman"/>
       <w:color w:val="000000"/>
@@ -4124,6 +4125,25 @@
       <w:sz w:val="18"/>
       <w:szCs w:val="18"/>
     </w:rPr>
+  </w:style>
+  <w:style w:type="table" w:customStyle="1" w:styleId="Table">
+    <w:name w:val="Table"/>
+    <w:basedOn w:val="TableNormal"/>
+    <w:uiPriority w:val="99"/>
+    <w:rsid w:val="00296345"/>
+    <w:pPr>
+      <w:spacing w:after="0" w:line="240" w:lineRule="auto"/>
+    </w:pPr>
+    <w:tblPr>
+      <w:tblBorders>
+        <w:top w:val="single" w:sz="4" w:space="0" w:color="auto"/>
+        <w:left w:val="single" w:sz="4" w:space="0" w:color="auto"/>
+        <w:bottom w:val="single" w:sz="4" w:space="0" w:color="auto"/>
+        <w:right w:val="single" w:sz="4" w:space="0" w:color="auto"/>
+        <w:insideH w:val="single" w:sz="4" w:space="0" w:color="auto"/>
+        <w:insideV w:val="single" w:sz="4" w:space="0" w:color="auto"/>
+      </w:tblBorders>
+    </w:tblPr>
   </w:style>
 </w:styles>
 </file>

</xml_diff>